<commit_message>
Added 3D textiles and resources
</commit_message>
<xml_diff>
--- a/ICMAC TexGen workshop 2018.docx
+++ b/ICMAC TexGen workshop 2018.docx
@@ -1212,10 +1212,93 @@
         </w:rPr>
       </w:pPr>
       <w:r>
+        <w:t>Show yarn properties for textile</w:t>
+      </w:r>
+    </w:p>
+    <w:p>
+      <w:pPr>
+        <w:pStyle w:val="ListParagraph"/>
+        <w:numPr>
+          <w:ilvl w:val="1"/>
+          <w:numId w:val="1"/>
+        </w:numPr>
         <w:rPr>
           <w:i/>
         </w:rPr>
-        <w:t>Yarn properties</w:t>
+      </w:pPr>
+      <w:r>
+        <w:t>Select yarns</w:t>
+      </w:r>
+    </w:p>
+    <w:p>
+      <w:pPr>
+        <w:pStyle w:val="ListParagraph"/>
+        <w:numPr>
+          <w:ilvl w:val="1"/>
+          <w:numId w:val="1"/>
+        </w:numPr>
+        <w:rPr>
+          <w:i/>
+        </w:rPr>
+      </w:pPr>
+      <w:r>
+        <w:t>Yarn properties for yarns</w:t>
+      </w:r>
+    </w:p>
+    <w:p>
+      <w:pPr>
+        <w:pStyle w:val="ListParagraph"/>
+        <w:numPr>
+          <w:ilvl w:val="2"/>
+          <w:numId w:val="1"/>
+        </w:numPr>
+        <w:rPr>
+          <w:i/>
+        </w:rPr>
+      </w:pPr>
+      <w:r>
+        <w:t xml:space="preserve">Need density </w:t>
+      </w:r>
+      <w:proofErr w:type="spellStart"/>
+      <w:r>
+        <w:t>etc</w:t>
+      </w:r>
+      <w:proofErr w:type="spellEnd"/>
+      <w:r>
+        <w:t xml:space="preserve"> for volume fraction</w:t>
+      </w:r>
+    </w:p>
+    <w:p>
+      <w:pPr>
+        <w:pStyle w:val="ListParagraph"/>
+        <w:numPr>
+          <w:ilvl w:val="2"/>
+          <w:numId w:val="1"/>
+        </w:numPr>
+        <w:rPr>
+          <w:i/>
+        </w:rPr>
+      </w:pPr>
+      <w:r>
+        <w:t>Note don’t necessarily need all of them</w:t>
+      </w:r>
+    </w:p>
+    <w:p>
+      <w:pPr>
+        <w:pStyle w:val="ListParagraph"/>
+        <w:numPr>
+          <w:ilvl w:val="1"/>
+          <w:numId w:val="1"/>
+        </w:numPr>
+        <w:rPr>
+          <w:i/>
+        </w:rPr>
+      </w:pPr>
+      <w:r>
+        <w:t>Slides for Export options – 16-19</w:t>
+      </w:r>
+      <w:r>
+        <w:tab/>
       </w:r>
     </w:p>
     <w:p>
@@ -1242,10 +1325,22 @@
         </w:rPr>
       </w:pPr>
       <w:r>
+        <w:t>3D weave wizard</w:t>
+      </w:r>
+    </w:p>
+    <w:p>
+      <w:pPr>
+        <w:pStyle w:val="ListParagraph"/>
+        <w:numPr>
+          <w:ilvl w:val="1"/>
+          <w:numId w:val="1"/>
+        </w:numPr>
         <w:rPr>
           <w:i/>
         </w:rPr>
-        <w:t>Slides showing CTextileWeave3D</w:t>
+      </w:pPr>
+      <w:r>
+        <w:t>Start with orthogonal</w:t>
       </w:r>
     </w:p>
     <w:p>
@@ -1260,10 +1355,22 @@
         </w:rPr>
       </w:pPr>
       <w:r>
+        <w:t>4 wefts, 4 layers</w:t>
+      </w:r>
+    </w:p>
+    <w:p>
+      <w:pPr>
+        <w:pStyle w:val="ListParagraph"/>
+        <w:numPr>
+          <w:ilvl w:val="1"/>
+          <w:numId w:val="1"/>
+        </w:numPr>
         <w:rPr>
           <w:i/>
         </w:rPr>
-        <w:t>Diagram showing grid structure</w:t>
+      </w:pPr>
+      <w:r>
+        <w:t>Weft spacing needs to be sufficient to accommodate height of binder</w:t>
       </w:r>
     </w:p>
     <w:p>
@@ -1278,17 +1385,89 @@
         </w:rPr>
       </w:pPr>
       <w:r>
+        <w:t>Explain warp/binder ratio</w:t>
+      </w:r>
+    </w:p>
+    <w:p>
+      <w:pPr>
+        <w:pStyle w:val="ListParagraph"/>
+      </w:pPr>
+    </w:p>
+    <w:p>
+      <w:pPr>
+        <w:pStyle w:val="ListParagraph"/>
+        <w:numPr>
+          <w:ilvl w:val="1"/>
+          <w:numId w:val="1"/>
+        </w:numPr>
+      </w:pPr>
+      <w:r>
+        <w:lastRenderedPageBreak/>
+        <w:t>Slide</w:t>
+      </w:r>
+      <w:r>
+        <w:t xml:space="preserve"> showing CTextileWeave3D</w:t>
+      </w:r>
+      <w:r>
+        <w:t xml:space="preserve"> - 20</w:t>
+      </w:r>
+    </w:p>
+    <w:p>
+      <w:pPr>
+        <w:pStyle w:val="ListParagraph"/>
+        <w:numPr>
+          <w:ilvl w:val="1"/>
+          <w:numId w:val="1"/>
+        </w:numPr>
+      </w:pPr>
+      <w:r>
+        <w:t>All use same base class – can’t create using this in GUI</w:t>
+      </w:r>
+    </w:p>
+    <w:p>
+      <w:pPr>
+        <w:pStyle w:val="ListParagraph"/>
+        <w:numPr>
+          <w:ilvl w:val="1"/>
+          <w:numId w:val="1"/>
+        </w:numPr>
+      </w:pPr>
+      <w:r>
+        <w:t>Refine</w:t>
+      </w:r>
+      <w:r>
+        <w:t xml:space="preserve"> (record)</w:t>
+      </w:r>
+      <w:r>
+        <w:t xml:space="preserve"> – same as 3DOrthogonal example in scripting guide</w:t>
+      </w:r>
+    </w:p>
+    <w:p>
+      <w:pPr>
+        <w:pStyle w:val="ListParagraph"/>
+        <w:numPr>
+          <w:ilvl w:val="2"/>
+          <w:numId w:val="1"/>
+        </w:numPr>
         <w:rPr>
           <w:i/>
         </w:rPr>
-        <w:t>All use same base class – can’t create using this in GUI</w:t>
-      </w:r>
-    </w:p>
-    <w:p>
-      <w:pPr>
-        <w:pStyle w:val="ListParagraph"/>
-        <w:numPr>
-          <w:ilvl w:val="1"/>
+      </w:pPr>
+      <w:r>
+        <w:t xml:space="preserve">Weft – yarns = 4, layers = 3, spacing = </w:t>
+      </w:r>
+      <w:r>
+        <w:t>2.8</w:t>
+      </w:r>
+      <w:r>
+        <w:t>, width = 2.58, height = 0.25, power = 0.6</w:t>
+      </w:r>
+    </w:p>
+    <w:p>
+      <w:pPr>
+        <w:pStyle w:val="ListParagraph"/>
+        <w:numPr>
+          <w:ilvl w:val="2"/>
           <w:numId w:val="1"/>
         </w:numPr>
         <w:rPr>
@@ -1296,14 +1475,14 @@
         </w:rPr>
       </w:pPr>
       <w:r>
-        <w:t>3D weave wizard</w:t>
-      </w:r>
-    </w:p>
-    <w:p>
-      <w:pPr>
-        <w:pStyle w:val="ListParagraph"/>
-        <w:numPr>
-          <w:ilvl w:val="1"/>
+        <w:t>Warp – yarns = 6, layers = 2, binder ratio = 1, warp ratio = 2, spacing = 3.8, width = 3.6, height = 0.35, power = 0.6</w:t>
+      </w:r>
+    </w:p>
+    <w:p>
+      <w:pPr>
+        <w:pStyle w:val="ListParagraph"/>
+        <w:numPr>
+          <w:ilvl w:val="2"/>
           <w:numId w:val="1"/>
         </w:numPr>
         <w:rPr>
@@ -1311,14 +1490,14 @@
         </w:rPr>
       </w:pPr>
       <w:r>
-        <w:t>Start with orthogonal</w:t>
-      </w:r>
-    </w:p>
-    <w:p>
-      <w:pPr>
-        <w:pStyle w:val="ListParagraph"/>
-        <w:numPr>
-          <w:ilvl w:val="1"/>
+        <w:t>Binder – width = 1.375, height = 0.16, spacing = 1.4, power = 0.8, thickness = 1.5</w:t>
+      </w:r>
+    </w:p>
+    <w:p>
+      <w:pPr>
+        <w:pStyle w:val="ListParagraph"/>
+        <w:numPr>
+          <w:ilvl w:val="2"/>
           <w:numId w:val="1"/>
         </w:numPr>
         <w:rPr>
@@ -1326,14 +1505,14 @@
         </w:rPr>
       </w:pPr>
       <w:r>
-        <w:t>4 wefts, 4 layers</w:t>
-      </w:r>
-    </w:p>
-    <w:p>
-      <w:pPr>
-        <w:pStyle w:val="ListParagraph"/>
-        <w:numPr>
-          <w:ilvl w:val="1"/>
+        <w:t>All fibre diameter = 0.007 mm</w:t>
+      </w:r>
+    </w:p>
+    <w:p>
+      <w:pPr>
+        <w:pStyle w:val="ListParagraph"/>
+        <w:numPr>
+          <w:ilvl w:val="2"/>
           <w:numId w:val="1"/>
         </w:numPr>
         <w:rPr>
@@ -1341,10 +1520,7 @@
         </w:rPr>
       </w:pPr>
       <w:r>
-        <w:t xml:space="preserve">Weft spacing needs to </w:t>
-      </w:r>
-      <w:r>
-        <w:t>be sufficient to accommodate height of binder</w:t>
+        <w:t>Fibres/yarn – warp=5000, weft=8000, binder=3500</w:t>
       </w:r>
     </w:p>
     <w:p>
@@ -1359,17 +1535,14 @@
         </w:rPr>
       </w:pPr>
       <w:r>
-        <w:t xml:space="preserve">Explain </w:t>
-      </w:r>
-      <w:r>
-        <w:t>warp/binder ratio</w:t>
-      </w:r>
-    </w:p>
-    <w:p>
-      <w:pPr>
-        <w:pStyle w:val="ListParagraph"/>
-        <w:numPr>
-          <w:ilvl w:val="1"/>
+        <w:t xml:space="preserve">Demonstrate layer to layer </w:t>
+      </w:r>
+    </w:p>
+    <w:p>
+      <w:pPr>
+        <w:pStyle w:val="ListParagraph"/>
+        <w:numPr>
+          <w:ilvl w:val="2"/>
           <w:numId w:val="1"/>
         </w:numPr>
         <w:rPr>
@@ -1377,85 +1550,37 @@
         </w:rPr>
       </w:pPr>
       <w:r>
+        <w:t>Increased number of layers governs max number of binder layers</w:t>
+      </w:r>
+    </w:p>
+    <w:p>
+      <w:pPr>
+        <w:pStyle w:val="ListParagraph"/>
+        <w:numPr>
+          <w:ilvl w:val="2"/>
+          <w:numId w:val="1"/>
+        </w:numPr>
         <w:rPr>
           <w:i/>
         </w:rPr>
-        <w:t xml:space="preserve">Find yarn properties </w:t>
-      </w:r>
-      <w:proofErr w:type="spellStart"/>
-      <w:r>
+      </w:pPr>
+      <w:r>
+        <w:t>Warp layers linked to number of weft layers</w:t>
+      </w:r>
+    </w:p>
+    <w:p>
+      <w:pPr>
+        <w:pStyle w:val="ListParagraph"/>
+        <w:numPr>
+          <w:ilvl w:val="1"/>
+          <w:numId w:val="1"/>
+        </w:numPr>
         <w:rPr>
           <w:i/>
         </w:rPr>
-        <w:t>etc</w:t>
-      </w:r>
-      <w:proofErr w:type="spellEnd"/>
-      <w:r>
-        <w:rPr>
-          <w:i/>
-        </w:rPr>
-        <w:t xml:space="preserve"> to demonstrate refine</w:t>
-      </w:r>
-    </w:p>
-    <w:p>
-      <w:pPr>
-        <w:pStyle w:val="ListParagraph"/>
-        <w:numPr>
-          <w:ilvl w:val="1"/>
-          <w:numId w:val="1"/>
-        </w:numPr>
-        <w:rPr>
-          <w:i/>
-        </w:rPr>
-      </w:pPr>
-      <w:r>
-        <w:t xml:space="preserve">Demonstrate layer to layer </w:t>
-      </w:r>
-    </w:p>
-    <w:p>
-      <w:pPr>
-        <w:pStyle w:val="ListParagraph"/>
-        <w:numPr>
-          <w:ilvl w:val="2"/>
-          <w:numId w:val="1"/>
-        </w:numPr>
-        <w:rPr>
-          <w:i/>
-        </w:rPr>
-      </w:pPr>
-      <w:r>
-        <w:t>Increased number of layers governs max number of binder layers</w:t>
-      </w:r>
+      </w:pPr>
       <w:bookmarkStart w:id="0" w:name="_GoBack"/>
       <w:bookmarkEnd w:id="0"/>
-    </w:p>
-    <w:p>
-      <w:pPr>
-        <w:pStyle w:val="ListParagraph"/>
-        <w:numPr>
-          <w:ilvl w:val="2"/>
-          <w:numId w:val="1"/>
-        </w:numPr>
-        <w:rPr>
-          <w:i/>
-        </w:rPr>
-      </w:pPr>
-      <w:r>
-        <w:lastRenderedPageBreak/>
-        <w:t>Warp layers linked to number of weft layers</w:t>
-      </w:r>
-    </w:p>
-    <w:p>
-      <w:pPr>
-        <w:pStyle w:val="ListParagraph"/>
-        <w:numPr>
-          <w:ilvl w:val="1"/>
-          <w:numId w:val="1"/>
-        </w:numPr>
-        <w:rPr>
-          <w:i/>
-        </w:rPr>
-      </w:pPr>
     </w:p>
     <w:p>
       <w:pPr>

</xml_diff>

<commit_message>
Added script for example in slides
</commit_message>
<xml_diff>
--- a/ICMAC TexGen workshop 2018.docx
+++ b/ICMAC TexGen workshop 2018.docx
@@ -670,10 +670,7 @@
         </w:numPr>
       </w:pPr>
       <w:r>
-        <w:rPr>
-          <w:i/>
-        </w:rPr>
-        <w:t>Record script?</w:t>
+        <w:t>Create empty textile</w:t>
       </w:r>
     </w:p>
     <w:p>
@@ -686,18 +683,6 @@
       </w:pPr>
       <w:r>
         <w:lastRenderedPageBreak/>
-        <w:t>Create empty textile</w:t>
-      </w:r>
-    </w:p>
-    <w:p>
-      <w:pPr>
-        <w:pStyle w:val="ListParagraph"/>
-        <w:numPr>
-          <w:ilvl w:val="1"/>
-          <w:numId w:val="1"/>
-        </w:numPr>
-      </w:pPr>
-      <w:r>
         <w:t>Create default yarn</w:t>
       </w:r>
     </w:p>
@@ -1175,6 +1160,11 @@
           <w:ilvl w:val="1"/>
           <w:numId w:val="1"/>
         </w:numPr>
+        <w:rPr>
+          <w:rStyle w:val="Hyperlink"/>
+          <w:color w:val="auto"/>
+          <w:u w:val="none"/>
+        </w:rPr>
       </w:pPr>
       <w:r>
         <w:t xml:space="preserve">Scripting guide </w:t>
@@ -1197,6 +1187,25 @@
         </w:numPr>
       </w:pPr>
       <w:r>
+        <w:rPr>
+          <w:rStyle w:val="Hyperlink"/>
+          <w:color w:val="auto"/>
+          <w:u w:val="none"/>
+        </w:rPr>
+        <w:t>Python script – SingleYarn.py</w:t>
+      </w:r>
+      <w:bookmarkStart w:id="0" w:name="_GoBack"/>
+      <w:bookmarkEnd w:id="0"/>
+    </w:p>
+    <w:p>
+      <w:pPr>
+        <w:pStyle w:val="ListParagraph"/>
+        <w:numPr>
+          <w:ilvl w:val="0"/>
+          <w:numId w:val="1"/>
+        </w:numPr>
+      </w:pPr>
+      <w:r>
         <w:t>Export options</w:t>
       </w:r>
     </w:p>
@@ -1579,8 +1588,6 @@
           <w:i/>
         </w:rPr>
       </w:pPr>
-      <w:bookmarkStart w:id="0" w:name="_GoBack"/>
-      <w:bookmarkEnd w:id="0"/>
     </w:p>
     <w:p>
       <w:pPr>

</xml_diff>